<commit_message>
Refactor unit testing for refactored code
</commit_message>
<xml_diff>
--- a/documents/Tasks.docx
+++ b/documents/Tasks.docx
@@ -13,6 +13,19 @@
           <w:b/>
         </w:rPr>
         <w:t>Taken</w:t>
+      </w:r>
+    </w:p>
+    <w:p>
+      <w:pPr>
+        <w:rPr>
+          <w:b/>
+        </w:rPr>
+      </w:pPr>
+      <w:r>
+        <w:rPr>
+          <w:b/>
+        </w:rPr>
+        <w:t>User story 1</w:t>
       </w:r>
     </w:p>
     <w:p>
@@ -68,7 +81,19 @@
         <w:t>Tochtnummer teruggeven.</w:t>
       </w:r>
     </w:p>
-    <w:p/>
+    <w:p>
+      <w:pPr>
+        <w:rPr>
+          <w:b/>
+        </w:rPr>
+      </w:pPr>
+      <w:r>
+        <w:rPr>
+          <w:b/>
+        </w:rPr>
+        <w:t>User story 2</w:t>
+      </w:r>
+    </w:p>
     <w:p>
       <w:pPr>
         <w:pStyle w:val="ListParagraph"/>
@@ -117,7 +142,25 @@
         <w:t>Duur teruggeven</w:t>
       </w:r>
     </w:p>
-    <w:p/>
+    <w:p>
+      <w:pPr>
+        <w:rPr>
+          <w:b/>
+        </w:rPr>
+      </w:pPr>
+      <w:r>
+        <w:rPr>
+          <w:b/>
+        </w:rPr>
+        <w:t>U</w:t>
+      </w:r>
+      <w:r>
+        <w:rPr>
+          <w:b/>
+        </w:rPr>
+        <w:t>ser story 4</w:t>
+      </w:r>
+    </w:p>
     <w:p>
       <w:pPr>
         <w:pStyle w:val="ListParagraph"/>
@@ -154,7 +197,19 @@
         <w:t>Totaal aantal teruggeven</w:t>
       </w:r>
     </w:p>
-    <w:p/>
+    <w:p>
+      <w:pPr>
+        <w:rPr>
+          <w:b/>
+        </w:rPr>
+      </w:pPr>
+      <w:r>
+        <w:rPr>
+          <w:b/>
+        </w:rPr>
+        <w:t>User story 5</w:t>
+      </w:r>
+    </w:p>
     <w:p>
       <w:pPr>
         <w:pStyle w:val="ListParagraph"/>
@@ -163,7 +218,6 @@
           <w:numId w:val="1"/>
         </w:numPr>
       </w:pPr>
-      <w:bookmarkStart w:id="0" w:name="_GoBack"/>
       <w:r>
         <w:t>Functie kunnen aanroepen</w:t>
       </w:r>
@@ -192,11 +246,245 @@
         <w:t>Gemiddelde duur teruggeven</w:t>
       </w:r>
     </w:p>
-    <w:bookmarkEnd w:id="0"/>
-    <w:p/>
-    <w:p/>
-    <w:p/>
-    <w:p/>
+    <w:p>
+      <w:pPr>
+        <w:rPr>
+          <w:b/>
+        </w:rPr>
+      </w:pPr>
+      <w:r>
+        <w:rPr>
+          <w:b/>
+        </w:rPr>
+        <w:t>U</w:t>
+      </w:r>
+      <w:r>
+        <w:rPr>
+          <w:b/>
+        </w:rPr>
+        <w:t>ser story 6</w:t>
+      </w:r>
+    </w:p>
+    <w:p>
+      <w:pPr>
+        <w:rPr>
+          <w:b/>
+        </w:rPr>
+      </w:pPr>
+    </w:p>
+    <w:p>
+      <w:pPr>
+        <w:rPr>
+          <w:b/>
+          <w:lang w:val="en-US"/>
+        </w:rPr>
+      </w:pPr>
+      <w:r>
+        <w:rPr>
+          <w:b/>
+          <w:lang w:val="en-US"/>
+        </w:rPr>
+        <w:t>U</w:t>
+      </w:r>
+      <w:r>
+        <w:rPr>
+          <w:b/>
+          <w:lang w:val="en-US"/>
+        </w:rPr>
+        <w:t>ser story 7</w:t>
+      </w:r>
+    </w:p>
+    <w:p>
+      <w:pPr>
+        <w:rPr>
+          <w:b/>
+          <w:lang w:val="en-US"/>
+        </w:rPr>
+      </w:pPr>
+    </w:p>
+    <w:p>
+      <w:pPr>
+        <w:rPr>
+          <w:b/>
+          <w:lang w:val="en-US"/>
+        </w:rPr>
+      </w:pPr>
+      <w:r>
+        <w:rPr>
+          <w:b/>
+          <w:lang w:val="en-US"/>
+        </w:rPr>
+        <w:t>U</w:t>
+      </w:r>
+      <w:r>
+        <w:rPr>
+          <w:b/>
+          <w:lang w:val="en-US"/>
+        </w:rPr>
+        <w:t>ser story 8</w:t>
+      </w:r>
+    </w:p>
+    <w:p>
+      <w:pPr>
+        <w:rPr>
+          <w:b/>
+          <w:lang w:val="en-US"/>
+        </w:rPr>
+      </w:pPr>
+    </w:p>
+    <w:p>
+      <w:pPr>
+        <w:rPr>
+          <w:b/>
+          <w:lang w:val="en-US"/>
+        </w:rPr>
+      </w:pPr>
+      <w:r>
+        <w:rPr>
+          <w:b/>
+          <w:lang w:val="en-US"/>
+        </w:rPr>
+        <w:t>U</w:t>
+      </w:r>
+      <w:r>
+        <w:rPr>
+          <w:b/>
+          <w:lang w:val="en-US"/>
+        </w:rPr>
+        <w:t>ser story 9</w:t>
+      </w:r>
+    </w:p>
+    <w:p>
+      <w:pPr>
+        <w:rPr>
+          <w:b/>
+          <w:lang w:val="en-US"/>
+        </w:rPr>
+      </w:pPr>
+      <w:bookmarkStart w:id="0" w:name="_GoBack"/>
+      <w:bookmarkEnd w:id="0"/>
+    </w:p>
+    <w:p>
+      <w:pPr>
+        <w:rPr>
+          <w:b/>
+          <w:lang w:val="en-US"/>
+        </w:rPr>
+      </w:pPr>
+      <w:r>
+        <w:rPr>
+          <w:b/>
+          <w:lang w:val="en-US"/>
+        </w:rPr>
+        <w:t>U</w:t>
+      </w:r>
+      <w:r>
+        <w:rPr>
+          <w:b/>
+          <w:lang w:val="en-US"/>
+        </w:rPr>
+        <w:t>ser story 10</w:t>
+      </w:r>
+    </w:p>
+    <w:p>
+      <w:pPr>
+        <w:rPr>
+          <w:b/>
+          <w:lang w:val="en-US"/>
+        </w:rPr>
+      </w:pPr>
+    </w:p>
+    <w:p>
+      <w:pPr>
+        <w:rPr>
+          <w:b/>
+          <w:lang w:val="en-US"/>
+        </w:rPr>
+      </w:pPr>
+      <w:r>
+        <w:rPr>
+          <w:b/>
+          <w:lang w:val="en-US"/>
+        </w:rPr>
+        <w:t>U</w:t>
+      </w:r>
+      <w:r>
+        <w:rPr>
+          <w:b/>
+          <w:lang w:val="en-US"/>
+        </w:rPr>
+        <w:t>ser story 11</w:t>
+      </w:r>
+    </w:p>
+    <w:p>
+      <w:pPr>
+        <w:rPr>
+          <w:b/>
+          <w:lang w:val="en-US"/>
+        </w:rPr>
+      </w:pPr>
+    </w:p>
+    <w:p>
+      <w:pPr>
+        <w:rPr>
+          <w:b/>
+          <w:lang w:val="en-US"/>
+        </w:rPr>
+      </w:pPr>
+    </w:p>
+    <w:p>
+      <w:pPr>
+        <w:rPr>
+          <w:b/>
+          <w:lang w:val="en-US"/>
+        </w:rPr>
+      </w:pPr>
+    </w:p>
+    <w:p>
+      <w:pPr>
+        <w:rPr>
+          <w:b/>
+          <w:lang w:val="en-US"/>
+        </w:rPr>
+      </w:pPr>
+    </w:p>
+    <w:p>
+      <w:pPr>
+        <w:rPr>
+          <w:b/>
+          <w:lang w:val="en-US"/>
+        </w:rPr>
+      </w:pPr>
+    </w:p>
+    <w:p>
+      <w:pPr>
+        <w:rPr>
+          <w:b/>
+          <w:lang w:val="en-US"/>
+        </w:rPr>
+      </w:pPr>
+    </w:p>
+    <w:p>
+      <w:pPr>
+        <w:rPr>
+          <w:lang w:val="en-US"/>
+        </w:rPr>
+      </w:pPr>
+    </w:p>
+    <w:p>
+      <w:pPr>
+        <w:rPr>
+          <w:lang w:val="en-US"/>
+        </w:rPr>
+      </w:pPr>
+    </w:p>
+    <w:p>
+      <w:pPr>
+        <w:rPr>
+          <w:lang w:val="en-US"/>
+        </w:rPr>
+      </w:pPr>
+    </w:p>
     <w:sectPr>
       <w:pgSz w:w="11906" w:h="16838"/>
       <w:pgMar w:top="1417" w:right="1417" w:bottom="1417" w:left="1417" w:header="708" w:footer="708" w:gutter="0"/>

</xml_diff>